<commit_message>
“modificaciones de tiempos y memorias – Laboratorio 7”
</commit_message>
<xml_diff>
--- a/Docs/Observaciones-Lab 7.docx
+++ b/Docs/Observaciones-Lab 7.docx
@@ -1,6 +1,6 @@
 
 <file path=word/document.xml><?xml version="1.0" encoding="utf-8"?>
-<w:document xmlns:wpc="http://schemas.microsoft.com/office/word/2010/wordprocessingCanvas" xmlns:cx="http://schemas.microsoft.com/office/drawing/2014/chartex" xmlns:cx1="http://schemas.microsoft.com/office/drawing/2015/9/8/chartex" xmlns:cx2="http://schemas.microsoft.com/office/drawing/2015/10/21/chartex" xmlns:cx3="http://schemas.microsoft.com/office/drawing/2016/5/9/chartex" xmlns:cx4="http://schemas.microsoft.com/office/drawing/2016/5/10/chartex" xmlns:cx5="http://schemas.microsoft.com/office/drawing/2016/5/11/chartex" xmlns:cx6="http://schemas.microsoft.com/office/drawing/2016/5/12/chartex" xmlns:cx7="http://schemas.microsoft.com/office/drawing/2016/5/13/chartex" xmlns:cx8="http://schemas.microsoft.com/office/drawing/2016/5/14/chartex" xmlns:mc="http://schemas.openxmlformats.org/markup-compatibility/2006" xmlns:aink="http://schemas.microsoft.com/office/drawing/2016/ink" xmlns:am3d="http://schemas.microsoft.com/office/drawing/2017/model3d" xmlns:o="urn:schemas-microsoft-com:office:office" xmlns:oel="http://schemas.microsoft.com/office/2019/extlst" xmlns:r="http://schemas.openxmlformats.org/officeDocument/2006/relationships" xmlns:m="http://schemas.openxmlformats.org/officeDocument/2006/math" xmlns:v="urn:schemas-microsoft-com:vml" xmlns:wp14="http://schemas.microsoft.com/office/word/2010/wordprocessingDrawing" xmlns:wp="http://schemas.openxmlformats.org/drawingml/2006/wordprocessingDrawing" xmlns:w10="urn:schemas-microsoft-com:office:word" xmlns:w="http://schemas.openxmlformats.org/wordprocessingml/2006/main" xmlns:w14="http://schemas.microsoft.com/office/word/2010/wordml" xmlns:w15="http://schemas.microsoft.com/office/word/2012/wordml" xmlns:w16cex="http://schemas.microsoft.com/office/word/2018/wordml/cex" xmlns:w16cid="http://schemas.microsoft.com/office/word/2016/wordml/cid" xmlns:w16="http://schemas.microsoft.com/office/word/2018/wordml" xmlns:w16sdtdh="http://schemas.microsoft.com/office/word/2020/wordml/sdtdatahash" xmlns:w16se="http://schemas.microsoft.com/office/word/2015/wordml/symex" xmlns:wpg="http://schemas.microsoft.com/office/word/2010/wordprocessingGroup" xmlns:wpi="http://schemas.microsoft.com/office/word/2010/wordprocessingInk" xmlns:wne="http://schemas.microsoft.com/office/word/2006/wordml" xmlns:wps="http://schemas.microsoft.com/office/word/2010/wordprocessingShape" mc:Ignorable="w14 w15 w16se w16cid w16 w16cex w16sdtdh wp14">
+<w:document xmlns:wpc="http://schemas.microsoft.com/office/word/2010/wordprocessingCanvas" xmlns:cx="http://schemas.microsoft.com/office/drawing/2014/chartex" xmlns:cx1="http://schemas.microsoft.com/office/drawing/2015/9/8/chartex" xmlns:cx2="http://schemas.microsoft.com/office/drawing/2015/10/21/chartex" xmlns:cx3="http://schemas.microsoft.com/office/drawing/2016/5/9/chartex" xmlns:cx4="http://schemas.microsoft.com/office/drawing/2016/5/10/chartex" xmlns:cx5="http://schemas.microsoft.com/office/drawing/2016/5/11/chartex" xmlns:cx6="http://schemas.microsoft.com/office/drawing/2016/5/12/chartex" xmlns:cx7="http://schemas.microsoft.com/office/drawing/2016/5/13/chartex" xmlns:cx8="http://schemas.microsoft.com/office/drawing/2016/5/14/chartex" xmlns:mc="http://schemas.openxmlformats.org/markup-compatibility/2006" xmlns:aink="http://schemas.microsoft.com/office/drawing/2016/ink" xmlns:am3d="http://schemas.microsoft.com/office/drawing/2017/model3d" xmlns:o="urn:schemas-microsoft-com:office:office" xmlns:r="http://schemas.openxmlformats.org/officeDocument/2006/relationships" xmlns:m="http://schemas.openxmlformats.org/officeDocument/2006/math" xmlns:v="urn:schemas-microsoft-com:vml" xmlns:wp14="http://schemas.microsoft.com/office/word/2010/wordprocessingDrawing" xmlns:wp="http://schemas.openxmlformats.org/drawingml/2006/wordprocessingDrawing" xmlns:w10="urn:schemas-microsoft-com:office:word" xmlns:w="http://schemas.openxmlformats.org/wordprocessingml/2006/main" xmlns:w14="http://schemas.microsoft.com/office/word/2010/wordml" xmlns:w15="http://schemas.microsoft.com/office/word/2012/wordml" xmlns:w16cex="http://schemas.microsoft.com/office/word/2018/wordml/cex" xmlns:w16cid="http://schemas.microsoft.com/office/word/2016/wordml/cid" xmlns:w16="http://schemas.microsoft.com/office/word/2018/wordml" xmlns:w16sdtdh="http://schemas.microsoft.com/office/word/2020/wordml/sdtdatahash" xmlns:w16se="http://schemas.microsoft.com/office/word/2015/wordml/symex" xmlns:wpg="http://schemas.microsoft.com/office/word/2010/wordprocessingGroup" xmlns:wpi="http://schemas.microsoft.com/office/word/2010/wordprocessingInk" xmlns:wne="http://schemas.microsoft.com/office/word/2006/wordml" xmlns:wps="http://schemas.microsoft.com/office/word/2010/wordprocessingShape" mc:Ignorable="w14 w15 w16se w16cid w16 w16cex w16sdtdh wp14">
   <w:body>
     <w:p>
       <w:pPr>
@@ -4799,11 +4799,18 @@
     </w:p>
     <w:p>
       <w:pPr>
+        <w:ind w:left="360"/>
         <w:jc w:val="both"/>
         <w:rPr>
           <w:lang w:val="es-419"/>
         </w:rPr>
       </w:pPr>
+      <w:r>
+        <w:rPr>
+          <w:lang w:val="es-419"/>
+        </w:rPr>
+        <w:t>Porque perf_counter mide unicamente el tiempo (esto me lo invente)</w:t>
+      </w:r>
     </w:p>
     <w:p>
       <w:pPr>
@@ -4824,6 +4831,7 @@
         <w:t xml:space="preserve">¿Por qué son importantes las funciones </w:t>
       </w:r>
       <w:proofErr w:type="spellStart"/>
+      <w:proofErr w:type="gramStart"/>
       <w:r>
         <w:rPr>
           <w:b/>
@@ -4839,35 +4847,44 @@
           <w:bCs/>
           <w:lang w:val="es-419"/>
         </w:rPr>
-        <w:t>()</w:t>
-      </w:r>
-      <w:r>
-        <w:rPr>
-          <w:lang w:val="es-419"/>
-        </w:rPr>
-        <w:t xml:space="preserve"> y </w:t>
-      </w:r>
+        <w:t>(</w:t>
+      </w:r>
+      <w:proofErr w:type="gramEnd"/>
       <w:r>
         <w:rPr>
           <w:b/>
           <w:bCs/>
           <w:lang w:val="es-419"/>
         </w:rPr>
-        <w:t>stop()</w:t>
-      </w:r>
-      <w:r>
-        <w:rPr>
-          <w:lang w:val="es-419"/>
-        </w:rPr>
-        <w:t xml:space="preserve"> de la librería </w:t>
-      </w:r>
-      <w:proofErr w:type="spellStart"/>
+        <w:t>)</w:t>
+      </w:r>
+      <w:r>
+        <w:rPr>
+          <w:lang w:val="es-419"/>
+        </w:rPr>
+        <w:t xml:space="preserve"> y </w:t>
+      </w:r>
       <w:r>
         <w:rPr>
           <w:b/>
           <w:bCs/>
           <w:lang w:val="es-419"/>
         </w:rPr>
+        <w:t>stop()</w:t>
+      </w:r>
+      <w:r>
+        <w:rPr>
+          <w:lang w:val="es-419"/>
+        </w:rPr>
+        <w:t xml:space="preserve"> de la librería </w:t>
+      </w:r>
+      <w:proofErr w:type="spellStart"/>
+      <w:r>
+        <w:rPr>
+          <w:b/>
+          <w:bCs/>
+          <w:lang w:val="es-419"/>
+        </w:rPr>
         <w:t>tracemalloc</w:t>
       </w:r>
       <w:proofErr w:type="spellEnd"/>
@@ -4880,10 +4897,17 @@
     </w:p>
     <w:p>
       <w:pPr>
-        <w:rPr>
-          <w:lang w:val="es-419"/>
-        </w:rPr>
-      </w:pPr>
+        <w:ind w:left="360"/>
+        <w:rPr>
+          <w:lang w:val="es-419"/>
+        </w:rPr>
+      </w:pPr>
+      <w:r>
+        <w:rPr>
+          <w:lang w:val="es-419"/>
+        </w:rPr>
+        <w:t>Porque sin el start y el stop, solo rastrearia la memoria en un instante tiempo, cuando queremos quere rastrear el uso de memoria en toda la funcion</w:t>
+      </w:r>
     </w:p>
     <w:p>
       <w:pPr>
@@ -4934,10 +4958,17 @@
     </w:p>
     <w:p>
       <w:pPr>
-        <w:rPr>
-          <w:lang w:val="es-419"/>
-        </w:rPr>
-      </w:pPr>
+        <w:ind w:left="360"/>
+        <w:rPr>
+          <w:lang w:val="es-419"/>
+        </w:rPr>
+      </w:pPr>
+      <w:r>
+        <w:rPr>
+          <w:lang w:val="es-419"/>
+        </w:rPr>
+        <w:t xml:space="preserve">Por que medir el uso de memoria, hace que la funcion tenga que ejecutar un proceso extra que hace que el tiempo se incremente </w:t>
+      </w:r>
     </w:p>
     <w:p>
       <w:pPr>
@@ -4960,6 +4991,7 @@
     </w:p>
     <w:p>
       <w:pPr>
+        <w:ind w:left="360"/>
         <w:rPr>
           <w:lang w:val="es-419"/>
         </w:rPr>
@@ -5294,6 +5326,7 @@
         <w:rPr>
           <w:lang w:val="es-419"/>
         </w:rPr>
+        <w:lastRenderedPageBreak/>
         <w:t xml:space="preserve">¿Qué configuración de ideal ADT Map escogería para el </w:t>
       </w:r>
       <w:r>
@@ -5336,7 +5369,7 @@
 </file>
 
 <file path=word/endnotes.xml><?xml version="1.0" encoding="utf-8"?>
-<w:endnotes xmlns:wpc="http://schemas.microsoft.com/office/word/2010/wordprocessingCanvas" xmlns:cx="http://schemas.microsoft.com/office/drawing/2014/chartex" xmlns:cx1="http://schemas.microsoft.com/office/drawing/2015/9/8/chartex" xmlns:cx2="http://schemas.microsoft.com/office/drawing/2015/10/21/chartex" xmlns:cx3="http://schemas.microsoft.com/office/drawing/2016/5/9/chartex" xmlns:cx4="http://schemas.microsoft.com/office/drawing/2016/5/10/chartex" xmlns:cx5="http://schemas.microsoft.com/office/drawing/2016/5/11/chartex" xmlns:cx6="http://schemas.microsoft.com/office/drawing/2016/5/12/chartex" xmlns:cx7="http://schemas.microsoft.com/office/drawing/2016/5/13/chartex" xmlns:cx8="http://schemas.microsoft.com/office/drawing/2016/5/14/chartex" xmlns:mc="http://schemas.openxmlformats.org/markup-compatibility/2006" xmlns:aink="http://schemas.microsoft.com/office/drawing/2016/ink" xmlns:am3d="http://schemas.microsoft.com/office/drawing/2017/model3d" xmlns:o="urn:schemas-microsoft-com:office:office" xmlns:oel="http://schemas.microsoft.com/office/2019/extlst" xmlns:r="http://schemas.openxmlformats.org/officeDocument/2006/relationships" xmlns:m="http://schemas.openxmlformats.org/officeDocument/2006/math" xmlns:v="urn:schemas-microsoft-com:vml" xmlns:wp14="http://schemas.microsoft.com/office/word/2010/wordprocessingDrawing" xmlns:wp="http://schemas.openxmlformats.org/drawingml/2006/wordprocessingDrawing" xmlns:w10="urn:schemas-microsoft-com:office:word" xmlns:w="http://schemas.openxmlformats.org/wordprocessingml/2006/main" xmlns:w14="http://schemas.microsoft.com/office/word/2010/wordml" xmlns:w15="http://schemas.microsoft.com/office/word/2012/wordml" xmlns:w16cex="http://schemas.microsoft.com/office/word/2018/wordml/cex" xmlns:w16cid="http://schemas.microsoft.com/office/word/2016/wordml/cid" xmlns:w16="http://schemas.microsoft.com/office/word/2018/wordml" xmlns:w16sdtdh="http://schemas.microsoft.com/office/word/2020/wordml/sdtdatahash" xmlns:w16se="http://schemas.microsoft.com/office/word/2015/wordml/symex" xmlns:wpg="http://schemas.microsoft.com/office/word/2010/wordprocessingGroup" xmlns:wpi="http://schemas.microsoft.com/office/word/2010/wordprocessingInk" xmlns:wne="http://schemas.microsoft.com/office/word/2006/wordml" xmlns:wps="http://schemas.microsoft.com/office/word/2010/wordprocessingShape" mc:Ignorable="w14 w15 w16se w16cid w16 w16cex w16sdtdh wp14">
+<w:endnotes xmlns:wpc="http://schemas.microsoft.com/office/word/2010/wordprocessingCanvas" xmlns:cx="http://schemas.microsoft.com/office/drawing/2014/chartex" xmlns:cx1="http://schemas.microsoft.com/office/drawing/2015/9/8/chartex" xmlns:cx2="http://schemas.microsoft.com/office/drawing/2015/10/21/chartex" xmlns:cx3="http://schemas.microsoft.com/office/drawing/2016/5/9/chartex" xmlns:cx4="http://schemas.microsoft.com/office/drawing/2016/5/10/chartex" xmlns:cx5="http://schemas.microsoft.com/office/drawing/2016/5/11/chartex" xmlns:cx6="http://schemas.microsoft.com/office/drawing/2016/5/12/chartex" xmlns:cx7="http://schemas.microsoft.com/office/drawing/2016/5/13/chartex" xmlns:cx8="http://schemas.microsoft.com/office/drawing/2016/5/14/chartex" xmlns:mc="http://schemas.openxmlformats.org/markup-compatibility/2006" xmlns:aink="http://schemas.microsoft.com/office/drawing/2016/ink" xmlns:am3d="http://schemas.microsoft.com/office/drawing/2017/model3d" xmlns:o="urn:schemas-microsoft-com:office:office" xmlns:r="http://schemas.openxmlformats.org/officeDocument/2006/relationships" xmlns:m="http://schemas.openxmlformats.org/officeDocument/2006/math" xmlns:v="urn:schemas-microsoft-com:vml" xmlns:wp14="http://schemas.microsoft.com/office/word/2010/wordprocessingDrawing" xmlns:wp="http://schemas.openxmlformats.org/drawingml/2006/wordprocessingDrawing" xmlns:w10="urn:schemas-microsoft-com:office:word" xmlns:w="http://schemas.openxmlformats.org/wordprocessingml/2006/main" xmlns:w14="http://schemas.microsoft.com/office/word/2010/wordml" xmlns:w15="http://schemas.microsoft.com/office/word/2012/wordml" xmlns:w16cex="http://schemas.microsoft.com/office/word/2018/wordml/cex" xmlns:w16cid="http://schemas.microsoft.com/office/word/2016/wordml/cid" xmlns:w16="http://schemas.microsoft.com/office/word/2018/wordml" xmlns:w16sdtdh="http://schemas.microsoft.com/office/word/2020/wordml/sdtdatahash" xmlns:w16se="http://schemas.microsoft.com/office/word/2015/wordml/symex" xmlns:wpg="http://schemas.microsoft.com/office/word/2010/wordprocessingGroup" xmlns:wpi="http://schemas.microsoft.com/office/word/2010/wordprocessingInk" xmlns:wne="http://schemas.microsoft.com/office/word/2006/wordml" xmlns:wps="http://schemas.microsoft.com/office/word/2010/wordprocessingShape" mc:Ignorable="w14 w15 w16se w16cid w16 w16cex w16sdtdh wp14">
   <w:endnote w:type="separator" w:id="-1">
     <w:p>
       <w:pPr>
@@ -5368,7 +5401,7 @@
 </file>
 
 <file path=word/footnotes.xml><?xml version="1.0" encoding="utf-8"?>
-<w:footnotes xmlns:wpc="http://schemas.microsoft.com/office/word/2010/wordprocessingCanvas" xmlns:cx="http://schemas.microsoft.com/office/drawing/2014/chartex" xmlns:cx1="http://schemas.microsoft.com/office/drawing/2015/9/8/chartex" xmlns:cx2="http://schemas.microsoft.com/office/drawing/2015/10/21/chartex" xmlns:cx3="http://schemas.microsoft.com/office/drawing/2016/5/9/chartex" xmlns:cx4="http://schemas.microsoft.com/office/drawing/2016/5/10/chartex" xmlns:cx5="http://schemas.microsoft.com/office/drawing/2016/5/11/chartex" xmlns:cx6="http://schemas.microsoft.com/office/drawing/2016/5/12/chartex" xmlns:cx7="http://schemas.microsoft.com/office/drawing/2016/5/13/chartex" xmlns:cx8="http://schemas.microsoft.com/office/drawing/2016/5/14/chartex" xmlns:mc="http://schemas.openxmlformats.org/markup-compatibility/2006" xmlns:aink="http://schemas.microsoft.com/office/drawing/2016/ink" xmlns:am3d="http://schemas.microsoft.com/office/drawing/2017/model3d" xmlns:o="urn:schemas-microsoft-com:office:office" xmlns:oel="http://schemas.microsoft.com/office/2019/extlst" xmlns:r="http://schemas.openxmlformats.org/officeDocument/2006/relationships" xmlns:m="http://schemas.openxmlformats.org/officeDocument/2006/math" xmlns:v="urn:schemas-microsoft-com:vml" xmlns:wp14="http://schemas.microsoft.com/office/word/2010/wordprocessingDrawing" xmlns:wp="http://schemas.openxmlformats.org/drawingml/2006/wordprocessingDrawing" xmlns:w10="urn:schemas-microsoft-com:office:word" xmlns:w="http://schemas.openxmlformats.org/wordprocessingml/2006/main" xmlns:w14="http://schemas.microsoft.com/office/word/2010/wordml" xmlns:w15="http://schemas.microsoft.com/office/word/2012/wordml" xmlns:w16cex="http://schemas.microsoft.com/office/word/2018/wordml/cex" xmlns:w16cid="http://schemas.microsoft.com/office/word/2016/wordml/cid" xmlns:w16="http://schemas.microsoft.com/office/word/2018/wordml" xmlns:w16sdtdh="http://schemas.microsoft.com/office/word/2020/wordml/sdtdatahash" xmlns:w16se="http://schemas.microsoft.com/office/word/2015/wordml/symex" xmlns:wpg="http://schemas.microsoft.com/office/word/2010/wordprocessingGroup" xmlns:wpi="http://schemas.microsoft.com/office/word/2010/wordprocessingInk" xmlns:wne="http://schemas.microsoft.com/office/word/2006/wordml" xmlns:wps="http://schemas.microsoft.com/office/word/2010/wordprocessingShape" mc:Ignorable="w14 w15 w16se w16cid w16 w16cex w16sdtdh wp14">
+<w:footnotes xmlns:wpc="http://schemas.microsoft.com/office/word/2010/wordprocessingCanvas" xmlns:cx="http://schemas.microsoft.com/office/drawing/2014/chartex" xmlns:cx1="http://schemas.microsoft.com/office/drawing/2015/9/8/chartex" xmlns:cx2="http://schemas.microsoft.com/office/drawing/2015/10/21/chartex" xmlns:cx3="http://schemas.microsoft.com/office/drawing/2016/5/9/chartex" xmlns:cx4="http://schemas.microsoft.com/office/drawing/2016/5/10/chartex" xmlns:cx5="http://schemas.microsoft.com/office/drawing/2016/5/11/chartex" xmlns:cx6="http://schemas.microsoft.com/office/drawing/2016/5/12/chartex" xmlns:cx7="http://schemas.microsoft.com/office/drawing/2016/5/13/chartex" xmlns:cx8="http://schemas.microsoft.com/office/drawing/2016/5/14/chartex" xmlns:mc="http://schemas.openxmlformats.org/markup-compatibility/2006" xmlns:aink="http://schemas.microsoft.com/office/drawing/2016/ink" xmlns:am3d="http://schemas.microsoft.com/office/drawing/2017/model3d" xmlns:o="urn:schemas-microsoft-com:office:office" xmlns:r="http://schemas.openxmlformats.org/officeDocument/2006/relationships" xmlns:m="http://schemas.openxmlformats.org/officeDocument/2006/math" xmlns:v="urn:schemas-microsoft-com:vml" xmlns:wp14="http://schemas.microsoft.com/office/word/2010/wordprocessingDrawing" xmlns:wp="http://schemas.openxmlformats.org/drawingml/2006/wordprocessingDrawing" xmlns:w10="urn:schemas-microsoft-com:office:word" xmlns:w="http://schemas.openxmlformats.org/wordprocessingml/2006/main" xmlns:w14="http://schemas.microsoft.com/office/word/2010/wordml" xmlns:w15="http://schemas.microsoft.com/office/word/2012/wordml" xmlns:w16cex="http://schemas.microsoft.com/office/word/2018/wordml/cex" xmlns:w16cid="http://schemas.microsoft.com/office/word/2016/wordml/cid" xmlns:w16="http://schemas.microsoft.com/office/word/2018/wordml" xmlns:w16sdtdh="http://schemas.microsoft.com/office/word/2020/wordml/sdtdatahash" xmlns:w16se="http://schemas.microsoft.com/office/word/2015/wordml/symex" xmlns:wpg="http://schemas.microsoft.com/office/word/2010/wordprocessingGroup" xmlns:wpi="http://schemas.microsoft.com/office/word/2010/wordprocessingInk" xmlns:wne="http://schemas.microsoft.com/office/word/2006/wordml" xmlns:wps="http://schemas.microsoft.com/office/word/2010/wordprocessingShape" mc:Ignorable="w14 w15 w16se w16cid w16 w16cex w16sdtdh wp14">
   <w:footnote w:type="separator" w:id="-1">
     <w:p>
       <w:pPr>
@@ -5400,7 +5433,7 @@
 </file>
 
 <file path=word/numbering.xml><?xml version="1.0" encoding="utf-8"?>
-<w:numbering xmlns:wpc="http://schemas.microsoft.com/office/word/2010/wordprocessingCanvas" xmlns:cx="http://schemas.microsoft.com/office/drawing/2014/chartex" xmlns:cx1="http://schemas.microsoft.com/office/drawing/2015/9/8/chartex" xmlns:cx2="http://schemas.microsoft.com/office/drawing/2015/10/21/chartex" xmlns:cx3="http://schemas.microsoft.com/office/drawing/2016/5/9/chartex" xmlns:cx4="http://schemas.microsoft.com/office/drawing/2016/5/10/chartex" xmlns:cx5="http://schemas.microsoft.com/office/drawing/2016/5/11/chartex" xmlns:cx6="http://schemas.microsoft.com/office/drawing/2016/5/12/chartex" xmlns:cx7="http://schemas.microsoft.com/office/drawing/2016/5/13/chartex" xmlns:cx8="http://schemas.microsoft.com/office/drawing/2016/5/14/chartex" xmlns:mc="http://schemas.openxmlformats.org/markup-compatibility/2006" xmlns:aink="http://schemas.microsoft.com/office/drawing/2016/ink" xmlns:am3d="http://schemas.microsoft.com/office/drawing/2017/model3d" xmlns:o="urn:schemas-microsoft-com:office:office" xmlns:oel="http://schemas.microsoft.com/office/2019/extlst" xmlns:r="http://schemas.openxmlformats.org/officeDocument/2006/relationships" xmlns:m="http://schemas.openxmlformats.org/officeDocument/2006/math" xmlns:v="urn:schemas-microsoft-com:vml" xmlns:wp14="http://schemas.microsoft.com/office/word/2010/wordprocessingDrawing" xmlns:wp="http://schemas.openxmlformats.org/drawingml/2006/wordprocessingDrawing" xmlns:w10="urn:schemas-microsoft-com:office:word" xmlns:w="http://schemas.openxmlformats.org/wordprocessingml/2006/main" xmlns:w14="http://schemas.microsoft.com/office/word/2010/wordml" xmlns:w15="http://schemas.microsoft.com/office/word/2012/wordml" xmlns:w16cex="http://schemas.microsoft.com/office/word/2018/wordml/cex" xmlns:w16cid="http://schemas.microsoft.com/office/word/2016/wordml/cid" xmlns:w16="http://schemas.microsoft.com/office/word/2018/wordml" xmlns:w16sdtdh="http://schemas.microsoft.com/office/word/2020/wordml/sdtdatahash" xmlns:w16se="http://schemas.microsoft.com/office/word/2015/wordml/symex" xmlns:wpg="http://schemas.microsoft.com/office/word/2010/wordprocessingGroup" xmlns:wpi="http://schemas.microsoft.com/office/word/2010/wordprocessingInk" xmlns:wne="http://schemas.microsoft.com/office/word/2006/wordml" xmlns:wps="http://schemas.microsoft.com/office/word/2010/wordprocessingShape" mc:Ignorable="w14 w15 w16se w16cid w16 w16cex w16sdtdh wp14">
+<w:numbering xmlns:wpc="http://schemas.microsoft.com/office/word/2010/wordprocessingCanvas" xmlns:cx="http://schemas.microsoft.com/office/drawing/2014/chartex" xmlns:cx1="http://schemas.microsoft.com/office/drawing/2015/9/8/chartex" xmlns:cx2="http://schemas.microsoft.com/office/drawing/2015/10/21/chartex" xmlns:cx3="http://schemas.microsoft.com/office/drawing/2016/5/9/chartex" xmlns:cx4="http://schemas.microsoft.com/office/drawing/2016/5/10/chartex" xmlns:cx5="http://schemas.microsoft.com/office/drawing/2016/5/11/chartex" xmlns:cx6="http://schemas.microsoft.com/office/drawing/2016/5/12/chartex" xmlns:cx7="http://schemas.microsoft.com/office/drawing/2016/5/13/chartex" xmlns:cx8="http://schemas.microsoft.com/office/drawing/2016/5/14/chartex" xmlns:mc="http://schemas.openxmlformats.org/markup-compatibility/2006" xmlns:aink="http://schemas.microsoft.com/office/drawing/2016/ink" xmlns:am3d="http://schemas.microsoft.com/office/drawing/2017/model3d" xmlns:o="urn:schemas-microsoft-com:office:office" xmlns:r="http://schemas.openxmlformats.org/officeDocument/2006/relationships" xmlns:m="http://schemas.openxmlformats.org/officeDocument/2006/math" xmlns:v="urn:schemas-microsoft-com:vml" xmlns:wp14="http://schemas.microsoft.com/office/word/2010/wordprocessingDrawing" xmlns:wp="http://schemas.openxmlformats.org/drawingml/2006/wordprocessingDrawing" xmlns:w10="urn:schemas-microsoft-com:office:word" xmlns:w="http://schemas.openxmlformats.org/wordprocessingml/2006/main" xmlns:w14="http://schemas.microsoft.com/office/word/2010/wordml" xmlns:w15="http://schemas.microsoft.com/office/word/2012/wordml" xmlns:w16cex="http://schemas.microsoft.com/office/word/2018/wordml/cex" xmlns:w16cid="http://schemas.microsoft.com/office/word/2016/wordml/cid" xmlns:w16="http://schemas.microsoft.com/office/word/2018/wordml" xmlns:w16sdtdh="http://schemas.microsoft.com/office/word/2020/wordml/sdtdatahash" xmlns:w16se="http://schemas.microsoft.com/office/word/2015/wordml/symex" xmlns:wpg="http://schemas.microsoft.com/office/word/2010/wordprocessingGroup" xmlns:wpi="http://schemas.microsoft.com/office/word/2010/wordprocessingInk" xmlns:wne="http://schemas.microsoft.com/office/word/2006/wordml" xmlns:wps="http://schemas.microsoft.com/office/word/2010/wordprocessingShape" mc:Ignorable="w14 w15 w16se w16cid w16 w16cex w16sdtdh wp14">
   <w:abstractNum w:abstractNumId="0" w15:restartNumberingAfterBreak="0">
     <w:nsid w:val="00F45053"/>
     <w:multiLevelType w:val="hybridMultilevel"/>
@@ -6681,43 +6714,43 @@
       </w:pPr>
     </w:lvl>
   </w:abstractNum>
-  <w:num w:numId="1" w16cid:durableId="929696733">
+  <w:num w:numId="1">
     <w:abstractNumId w:val="8"/>
   </w:num>
-  <w:num w:numId="2" w16cid:durableId="754136309">
+  <w:num w:numId="2">
     <w:abstractNumId w:val="1"/>
   </w:num>
-  <w:num w:numId="3" w16cid:durableId="1987083975">
+  <w:num w:numId="3">
     <w:abstractNumId w:val="9"/>
   </w:num>
-  <w:num w:numId="4" w16cid:durableId="976683378">
+  <w:num w:numId="4">
     <w:abstractNumId w:val="11"/>
   </w:num>
-  <w:num w:numId="5" w16cid:durableId="2068407280">
+  <w:num w:numId="5">
     <w:abstractNumId w:val="12"/>
   </w:num>
-  <w:num w:numId="6" w16cid:durableId="1928689656">
+  <w:num w:numId="6">
     <w:abstractNumId w:val="0"/>
   </w:num>
-  <w:num w:numId="7" w16cid:durableId="1109198423">
+  <w:num w:numId="7">
     <w:abstractNumId w:val="5"/>
   </w:num>
-  <w:num w:numId="8" w16cid:durableId="134957518">
+  <w:num w:numId="8">
     <w:abstractNumId w:val="10"/>
   </w:num>
-  <w:num w:numId="9" w16cid:durableId="912084821">
+  <w:num w:numId="9">
     <w:abstractNumId w:val="2"/>
   </w:num>
-  <w:num w:numId="10" w16cid:durableId="1880630713">
+  <w:num w:numId="10">
     <w:abstractNumId w:val="4"/>
   </w:num>
-  <w:num w:numId="11" w16cid:durableId="2108694880">
+  <w:num w:numId="11">
     <w:abstractNumId w:val="6"/>
   </w:num>
-  <w:num w:numId="12" w16cid:durableId="1417705283">
+  <w:num w:numId="12">
     <w:abstractNumId w:val="3"/>
   </w:num>
-  <w:num w:numId="13" w16cid:durableId="162357855">
+  <w:num w:numId="13">
     <w:abstractNumId w:val="7"/>
   </w:num>
 </w:numbering>
@@ -7758,14 +7791,12 @@
 </file>
 
 <file path=customXml/item1.xml><?xml version="1.0" encoding="utf-8"?>
-<p:properties xmlns:p="http://schemas.microsoft.com/office/2006/metadata/properties" xmlns:xsi="http://www.w3.org/2001/XMLSchema-instance" xmlns:pc="http://schemas.microsoft.com/office/infopath/2007/PartnerControls">
-  <documentManagement>
-    <TaxCatchAll xmlns="85e30bcc-d76c-4413-8e4d-2dce22fb0743" xsi:nil="true"/>
-    <lcf76f155ced4ddcb4097134ff3c332f xmlns="164883f8-7691-4ecf-b54a-664c0d0edefe">
-      <Terms xmlns="http://schemas.microsoft.com/office/infopath/2007/PartnerControls"/>
-    </lcf76f155ced4ddcb4097134ff3c332f>
-  </documentManagement>
-</p:properties>
+<?mso-contentType ?>
+<FormTemplates xmlns="http://schemas.microsoft.com/sharepoint/v3/contenttype/forms">
+  <Display>DocumentLibraryForm</Display>
+  <Edit>DocumentLibraryForm</Edit>
+  <New>DocumentLibraryForm</New>
+</FormTemplates>
 </file>
 
 <file path=customXml/item2.xml><?xml version="1.0" encoding="utf-8"?>
@@ -8006,21 +8037,20 @@
 </file>
 
 <file path=customXml/item3.xml><?xml version="1.0" encoding="utf-8"?>
-<?mso-contentType ?>
-<FormTemplates xmlns="http://schemas.microsoft.com/sharepoint/v3/contenttype/forms">
-  <Display>DocumentLibraryForm</Display>
-  <Edit>DocumentLibraryForm</Edit>
-  <New>DocumentLibraryForm</New>
-</FormTemplates>
+<p:properties xmlns:p="http://schemas.microsoft.com/office/2006/metadata/properties" xmlns:xsi="http://www.w3.org/2001/XMLSchema-instance" xmlns:pc="http://schemas.microsoft.com/office/infopath/2007/PartnerControls">
+  <documentManagement>
+    <TaxCatchAll xmlns="85e30bcc-d76c-4413-8e4d-2dce22fb0743" xsi:nil="true"/>
+    <lcf76f155ced4ddcb4097134ff3c332f xmlns="164883f8-7691-4ecf-b54a-664c0d0edefe">
+      <Terms xmlns="http://schemas.microsoft.com/office/infopath/2007/PartnerControls"/>
+    </lcf76f155ced4ddcb4097134ff3c332f>
+  </documentManagement>
+</p:properties>
 </file>
 
 <file path=customXml/itemProps1.xml><?xml version="1.0" encoding="utf-8"?>
-<ds:datastoreItem xmlns:ds="http://schemas.openxmlformats.org/officeDocument/2006/customXml" ds:itemID="{8542EACB-7939-45C8-99C3-B6897CA7A7EF}">
+<ds:datastoreItem xmlns:ds="http://schemas.openxmlformats.org/officeDocument/2006/customXml" ds:itemID="{1F59EA8B-1FA8-40D2-A8B0-61B9CE1E4579}">
   <ds:schemaRefs>
-    <ds:schemaRef ds:uri="http://schemas.microsoft.com/office/2006/metadata/properties"/>
-    <ds:schemaRef ds:uri="http://schemas.microsoft.com/office/infopath/2007/PartnerControls"/>
-    <ds:schemaRef ds:uri="85e30bcc-d76c-4413-8e4d-2dce22fb0743"/>
-    <ds:schemaRef ds:uri="164883f8-7691-4ecf-b54a-664c0d0edefe"/>
+    <ds:schemaRef ds:uri="http://schemas.microsoft.com/sharepoint/v3/contenttype/forms"/>
   </ds:schemaRefs>
 </ds:datastoreItem>
 </file>
@@ -8045,9 +8075,12 @@
 </file>
 
 <file path=customXml/itemProps3.xml><?xml version="1.0" encoding="utf-8"?>
-<ds:datastoreItem xmlns:ds="http://schemas.openxmlformats.org/officeDocument/2006/customXml" ds:itemID="{1F59EA8B-1FA8-40D2-A8B0-61B9CE1E4579}">
+<ds:datastoreItem xmlns:ds="http://schemas.openxmlformats.org/officeDocument/2006/customXml" ds:itemID="{8542EACB-7939-45C8-99C3-B6897CA7A7EF}">
   <ds:schemaRefs>
-    <ds:schemaRef ds:uri="http://schemas.microsoft.com/sharepoint/v3/contenttype/forms"/>
+    <ds:schemaRef ds:uri="http://schemas.microsoft.com/office/2006/metadata/properties"/>
+    <ds:schemaRef ds:uri="http://schemas.microsoft.com/office/infopath/2007/PartnerControls"/>
+    <ds:schemaRef ds:uri="85e30bcc-d76c-4413-8e4d-2dce22fb0743"/>
+    <ds:schemaRef ds:uri="164883f8-7691-4ecf-b54a-664c0d0edefe"/>
   </ds:schemaRefs>
 </ds:datastoreItem>
 </file>
</xml_diff>